<commit_message>
display who was voted out message
</commit_message>
<xml_diff>
--- a/Game Design.docx
+++ b/Game Design.docx
@@ -98,9 +98,11 @@
             <w:tcW w:w="3606" w:type="dxa"/>
           </w:tcPr>
           <w:p>
+            <w:proofErr w:type="spellStart"/>
             <w:r>
               <w:t>num</w:t>
             </w:r>
+            <w:proofErr w:type="spellEnd"/>
           </w:p>
         </w:tc>
         <w:tc>
@@ -205,18 +207,18 @@
     <w:tbl>
       <w:tblPr>
         <w:tblStyle w:val="TableGrid"/>
-        <w:tblW w:w="0" w:type="auto"/>
+        <w:tblW w:w="10485" w:type="dxa"/>
         <w:tblLook w:val="04A0" w:firstRow="1" w:lastRow="0" w:firstColumn="1" w:lastColumn="0" w:noHBand="0" w:noVBand="1"/>
       </w:tblPr>
       <w:tblGrid>
-        <w:gridCol w:w="3606"/>
-        <w:gridCol w:w="3425"/>
-        <w:gridCol w:w="3425"/>
+        <w:gridCol w:w="2209"/>
+        <w:gridCol w:w="5157"/>
+        <w:gridCol w:w="3119"/>
       </w:tblGrid>
       <w:tr>
         <w:tc>
           <w:tcPr>
-            <w:tcW w:w="3606" w:type="dxa"/>
+            <w:tcW w:w="2209" w:type="dxa"/>
           </w:tcPr>
           <w:p>
             <w:pPr>
@@ -236,7 +238,7 @@
         </w:tc>
         <w:tc>
           <w:tcPr>
-            <w:tcW w:w="3425" w:type="dxa"/>
+            <w:tcW w:w="5157" w:type="dxa"/>
           </w:tcPr>
           <w:p>
             <w:pPr>
@@ -256,7 +258,7 @@
         </w:tc>
         <w:tc>
           <w:tcPr>
-            <w:tcW w:w="3425" w:type="dxa"/>
+            <w:tcW w:w="3119" w:type="dxa"/>
           </w:tcPr>
           <w:p>
             <w:pPr>
@@ -272,29 +274,72 @@
               </w:rPr>
               <w:t>example value</w:t>
             </w:r>
-          </w:p>
-        </w:tc>
-      </w:tr>
-      <w:tr>
-        <w:tc>
-          <w:tcPr>
-            <w:tcW w:w="3606" w:type="dxa"/>
-          </w:tcPr>
-          <w:p>
+            <w:r>
+              <w:rPr>
+                <w:b/>
+                <w:bCs/>
+              </w:rPr>
+              <w:t>/possible values</w:t>
+            </w:r>
+          </w:p>
+        </w:tc>
+      </w:tr>
+      <w:tr>
+        <w:tc>
+          <w:tcPr>
+            <w:tcW w:w="2209" w:type="dxa"/>
+          </w:tcPr>
+          <w:p>
+            <w:proofErr w:type="spellStart"/>
             <w:r>
               <w:t>roomId</w:t>
             </w:r>
-          </w:p>
-        </w:tc>
-        <w:tc>
-          <w:tcPr>
-            <w:tcW w:w="3425" w:type="dxa"/>
+            <w:proofErr w:type="spellEnd"/>
+          </w:p>
+        </w:tc>
+        <w:tc>
+          <w:tcPr>
+            <w:tcW w:w="5157" w:type="dxa"/>
+          </w:tcPr>
+          <w:p>
+            <w:r>
+              <w:t>unique identifier</w:t>
+            </w:r>
+          </w:p>
+        </w:tc>
+        <w:tc>
+          <w:tcPr>
+            <w:tcW w:w="3119" w:type="dxa"/>
           </w:tcPr>
           <w:p/>
         </w:tc>
-        <w:tc>
-          <w:tcPr>
-            <w:tcW w:w="3425" w:type="dxa"/>
+      </w:tr>
+      <w:tr>
+        <w:tc>
+          <w:tcPr>
+            <w:tcW w:w="2209" w:type="dxa"/>
+          </w:tcPr>
+          <w:p>
+            <w:proofErr w:type="spellStart"/>
+            <w:r>
+              <w:t>totalCount</w:t>
+            </w:r>
+            <w:proofErr w:type="spellEnd"/>
+          </w:p>
+        </w:tc>
+        <w:tc>
+          <w:tcPr>
+            <w:tcW w:w="5157" w:type="dxa"/>
+          </w:tcPr>
+          <w:p>
+            <w:r>
+              <w:t>total number of users in room</w:t>
+            </w:r>
+          </w:p>
+        </w:tc>
+        <w:tc>
+          <w:tcPr>
+            <w:tcW w:w="3119" w:type="dxa"/>
           </w:tcPr>
           <w:p/>
         </w:tc>
@@ -302,23 +347,64 @@
       <w:tr>
         <w:tc>
           <w:tcPr>
-            <w:tcW w:w="3606" w:type="dxa"/>
-          </w:tcPr>
-          <w:p>
-            <w:r>
-              <w:t>totalCount</w:t>
-            </w:r>
-          </w:p>
-        </w:tc>
-        <w:tc>
-          <w:tcPr>
-            <w:tcW w:w="3425" w:type="dxa"/>
+            <w:tcW w:w="2209" w:type="dxa"/>
+          </w:tcPr>
+          <w:p>
+            <w:proofErr w:type="spellStart"/>
+            <w:r>
+              <w:t>antiCount</w:t>
+            </w:r>
+            <w:proofErr w:type="spellEnd"/>
+          </w:p>
+        </w:tc>
+        <w:tc>
+          <w:tcPr>
+            <w:tcW w:w="5157" w:type="dxa"/>
+          </w:tcPr>
+          <w:p>
+            <w:r>
+              <w:t>number of undercover</w:t>
+            </w:r>
+          </w:p>
+        </w:tc>
+        <w:tc>
+          <w:tcPr>
+            <w:tcW w:w="3119" w:type="dxa"/>
           </w:tcPr>
           <w:p/>
         </w:tc>
-        <w:tc>
-          <w:tcPr>
-            <w:tcW w:w="3425" w:type="dxa"/>
+      </w:tr>
+      <w:tr>
+        <w:tc>
+          <w:tcPr>
+            <w:tcW w:w="2209" w:type="dxa"/>
+          </w:tcPr>
+          <w:p>
+            <w:proofErr w:type="spellStart"/>
+            <w:r>
+              <w:t>blankCount</w:t>
+            </w:r>
+            <w:proofErr w:type="spellEnd"/>
+          </w:p>
+        </w:tc>
+        <w:tc>
+          <w:tcPr>
+            <w:tcW w:w="5157" w:type="dxa"/>
+          </w:tcPr>
+          <w:p>
+            <w:r>
+              <w:t xml:space="preserve">number of </w:t>
+            </w:r>
+            <w:proofErr w:type="gramStart"/>
+            <w:r>
+              <w:t>blank</w:t>
+            </w:r>
+            <w:proofErr w:type="gramEnd"/>
+          </w:p>
+        </w:tc>
+        <w:tc>
+          <w:tcPr>
+            <w:tcW w:w="3119" w:type="dxa"/>
           </w:tcPr>
           <w:p/>
         </w:tc>
@@ -326,23 +412,135 @@
       <w:tr>
         <w:tc>
           <w:tcPr>
-            <w:tcW w:w="3606" w:type="dxa"/>
-          </w:tcPr>
-          <w:p>
-            <w:r>
-              <w:t>antiCount</w:t>
-            </w:r>
-          </w:p>
-        </w:tc>
-        <w:tc>
-          <w:tcPr>
-            <w:tcW w:w="3425" w:type="dxa"/>
+            <w:tcW w:w="2209" w:type="dxa"/>
+          </w:tcPr>
+          <w:p>
+            <w:proofErr w:type="spellStart"/>
+            <w:r>
+              <w:t>hasStarted</w:t>
+            </w:r>
+            <w:proofErr w:type="spellEnd"/>
+          </w:p>
+        </w:tc>
+        <w:tc>
+          <w:tcPr>
+            <w:tcW w:w="5157" w:type="dxa"/>
+          </w:tcPr>
+          <w:p>
+            <w:r>
+              <w:t>has game started?</w:t>
+            </w:r>
+          </w:p>
+        </w:tc>
+        <w:tc>
+          <w:tcPr>
+            <w:tcW w:w="3119" w:type="dxa"/>
           </w:tcPr>
           <w:p/>
         </w:tc>
-        <w:tc>
-          <w:tcPr>
-            <w:tcW w:w="3425" w:type="dxa"/>
+      </w:tr>
+      <w:tr>
+        <w:tc>
+          <w:tcPr>
+            <w:tcW w:w="2209" w:type="dxa"/>
+          </w:tcPr>
+          <w:p>
+            <w:proofErr w:type="spellStart"/>
+            <w:r>
+              <w:t>firstTurn</w:t>
+            </w:r>
+            <w:proofErr w:type="spellEnd"/>
+          </w:p>
+        </w:tc>
+        <w:tc>
+          <w:tcPr>
+            <w:tcW w:w="5157" w:type="dxa"/>
+          </w:tcPr>
+          <w:p>
+            <w:r>
+              <w:t>user index</w:t>
+            </w:r>
+          </w:p>
+        </w:tc>
+        <w:tc>
+          <w:tcPr>
+            <w:tcW w:w="3119" w:type="dxa"/>
+          </w:tcPr>
+          <w:p>
+            <w:r>
+              <w:t>0</w:t>
+            </w:r>
+          </w:p>
+        </w:tc>
+      </w:tr>
+      <w:tr>
+        <w:tc>
+          <w:tcPr>
+            <w:tcW w:w="2209" w:type="dxa"/>
+          </w:tcPr>
+          <w:p>
+            <w:proofErr w:type="spellStart"/>
+            <w:r>
+              <w:t>currentTurn</w:t>
+            </w:r>
+            <w:proofErr w:type="spellEnd"/>
+          </w:p>
+        </w:tc>
+        <w:tc>
+          <w:tcPr>
+            <w:tcW w:w="5157" w:type="dxa"/>
+          </w:tcPr>
+          <w:p>
+            <w:r>
+              <w:t>user index or string</w:t>
+            </w:r>
+          </w:p>
+        </w:tc>
+        <w:tc>
+          <w:tcPr>
+            <w:tcW w:w="3119" w:type="dxa"/>
+          </w:tcPr>
+          <w:p>
+            <w:r>
+              <w:t>0/voting/</w:t>
+            </w:r>
+            <w:proofErr w:type="spellStart"/>
+            <w:r>
+              <w:t>hostVoting</w:t>
+            </w:r>
+            <w:proofErr w:type="spellEnd"/>
+            <w:r>
+              <w:t>/ended</w:t>
+            </w:r>
+          </w:p>
+        </w:tc>
+      </w:tr>
+      <w:tr>
+        <w:tc>
+          <w:tcPr>
+            <w:tcW w:w="2209" w:type="dxa"/>
+          </w:tcPr>
+          <w:p>
+            <w:proofErr w:type="spellStart"/>
+            <w:r>
+              <w:t>currentCount</w:t>
+            </w:r>
+            <w:proofErr w:type="spellEnd"/>
+          </w:p>
+        </w:tc>
+        <w:tc>
+          <w:tcPr>
+            <w:tcW w:w="5157" w:type="dxa"/>
+          </w:tcPr>
+          <w:p>
+            <w:r>
+              <w:t>number of users still alive</w:t>
+            </w:r>
+          </w:p>
+        </w:tc>
+        <w:tc>
+          <w:tcPr>
+            <w:tcW w:w="3119" w:type="dxa"/>
           </w:tcPr>
           <w:p/>
         </w:tc>
@@ -350,127 +548,7 @@
       <w:tr>
         <w:tc>
           <w:tcPr>
-            <w:tcW w:w="3606" w:type="dxa"/>
-          </w:tcPr>
-          <w:p>
-            <w:r>
-              <w:t>blankCount</w:t>
-            </w:r>
-          </w:p>
-        </w:tc>
-        <w:tc>
-          <w:tcPr>
-            <w:tcW w:w="3425" w:type="dxa"/>
-          </w:tcPr>
-          <w:p/>
-        </w:tc>
-        <w:tc>
-          <w:tcPr>
-            <w:tcW w:w="3425" w:type="dxa"/>
-          </w:tcPr>
-          <w:p/>
-        </w:tc>
-      </w:tr>
-      <w:tr>
-        <w:tc>
-          <w:tcPr>
-            <w:tcW w:w="3606" w:type="dxa"/>
-          </w:tcPr>
-          <w:p>
-            <w:r>
-              <w:t>hasStarted</w:t>
-            </w:r>
-          </w:p>
-        </w:tc>
-        <w:tc>
-          <w:tcPr>
-            <w:tcW w:w="3425" w:type="dxa"/>
-          </w:tcPr>
-          <w:p/>
-        </w:tc>
-        <w:tc>
-          <w:tcPr>
-            <w:tcW w:w="3425" w:type="dxa"/>
-          </w:tcPr>
-          <w:p/>
-        </w:tc>
-      </w:tr>
-      <w:tr>
-        <w:tc>
-          <w:tcPr>
-            <w:tcW w:w="3606" w:type="dxa"/>
-          </w:tcPr>
-          <w:p>
-            <w:r>
-              <w:t>firstTurn</w:t>
-            </w:r>
-          </w:p>
-        </w:tc>
-        <w:tc>
-          <w:tcPr>
-            <w:tcW w:w="3425" w:type="dxa"/>
-          </w:tcPr>
-          <w:p/>
-        </w:tc>
-        <w:tc>
-          <w:tcPr>
-            <w:tcW w:w="3425" w:type="dxa"/>
-          </w:tcPr>
-          <w:p/>
-        </w:tc>
-      </w:tr>
-      <w:tr>
-        <w:tc>
-          <w:tcPr>
-            <w:tcW w:w="3606" w:type="dxa"/>
-          </w:tcPr>
-          <w:p>
-            <w:r>
-              <w:t>currentTurn</w:t>
-            </w:r>
-          </w:p>
-        </w:tc>
-        <w:tc>
-          <w:tcPr>
-            <w:tcW w:w="3425" w:type="dxa"/>
-          </w:tcPr>
-          <w:p/>
-        </w:tc>
-        <w:tc>
-          <w:tcPr>
-            <w:tcW w:w="3425" w:type="dxa"/>
-          </w:tcPr>
-          <w:p/>
-        </w:tc>
-      </w:tr>
-      <w:tr>
-        <w:tc>
-          <w:tcPr>
-            <w:tcW w:w="3606" w:type="dxa"/>
-          </w:tcPr>
-          <w:p>
-            <w:r>
-              <w:t>currentCount</w:t>
-            </w:r>
-          </w:p>
-        </w:tc>
-        <w:tc>
-          <w:tcPr>
-            <w:tcW w:w="3425" w:type="dxa"/>
-          </w:tcPr>
-          <w:p/>
-        </w:tc>
-        <w:tc>
-          <w:tcPr>
-            <w:tcW w:w="3425" w:type="dxa"/>
-          </w:tcPr>
-          <w:p/>
-        </w:tc>
-      </w:tr>
-      <w:tr>
-        <w:tc>
-          <w:tcPr>
-            <w:tcW w:w="3606" w:type="dxa"/>
+            <w:tcW w:w="2209" w:type="dxa"/>
           </w:tcPr>
           <w:p>
             <w:r>
@@ -480,45 +558,103 @@
         </w:tc>
         <w:tc>
           <w:tcPr>
-            <w:tcW w:w="3425" w:type="dxa"/>
-          </w:tcPr>
-          <w:p/>
-        </w:tc>
-        <w:tc>
-          <w:tcPr>
-            <w:tcW w:w="3425" w:type="dxa"/>
-          </w:tcPr>
-          <w:p/>
-        </w:tc>
-      </w:tr>
-      <w:tr>
-        <w:tc>
-          <w:tcPr>
-            <w:tcW w:w="3606" w:type="dxa"/>
-          </w:tcPr>
-          <w:p>
+            <w:tcW w:w="5157" w:type="dxa"/>
+          </w:tcPr>
+          <w:p>
+            <w:r>
+              <w:t>array of user index who were voted out. order is not maintained.</w:t>
+            </w:r>
+          </w:p>
+        </w:tc>
+        <w:tc>
+          <w:tcPr>
+            <w:tcW w:w="3119" w:type="dxa"/>
+          </w:tcPr>
+          <w:p>
+            <w:r>
+              <w:t>[0,1,2,2]</w:t>
+            </w:r>
+          </w:p>
+        </w:tc>
+      </w:tr>
+      <w:tr>
+        <w:tc>
+          <w:tcPr>
+            <w:tcW w:w="2209" w:type="dxa"/>
+          </w:tcPr>
+          <w:p>
+            <w:proofErr w:type="spellStart"/>
             <w:r>
               <w:t>usersWithMostVotes</w:t>
             </w:r>
-          </w:p>
-        </w:tc>
-        <w:tc>
-          <w:tcPr>
-            <w:tcW w:w="3425" w:type="dxa"/>
-          </w:tcPr>
-          <w:p/>
-        </w:tc>
-        <w:tc>
-          <w:tcPr>
-            <w:tcW w:w="3425" w:type="dxa"/>
-          </w:tcPr>
-          <w:p/>
-        </w:tc>
-      </w:tr>
-      <w:tr>
-        <w:tc>
-          <w:tcPr>
-            <w:tcW w:w="3606" w:type="dxa"/>
+            <w:proofErr w:type="spellEnd"/>
+          </w:p>
+        </w:tc>
+        <w:tc>
+          <w:tcPr>
+            <w:tcW w:w="5157" w:type="dxa"/>
+          </w:tcPr>
+          <w:p>
+            <w:r>
+              <w:t>array of user index who had the most votes (tie)</w:t>
+            </w:r>
+          </w:p>
+        </w:tc>
+        <w:tc>
+          <w:tcPr>
+            <w:tcW w:w="3119" w:type="dxa"/>
+          </w:tcPr>
+          <w:p>
+            <w:r>
+              <w:t>[0,1]</w:t>
+            </w:r>
+          </w:p>
+        </w:tc>
+      </w:tr>
+      <w:tr>
+        <w:tc>
+          <w:tcPr>
+            <w:tcW w:w="2209" w:type="dxa"/>
+          </w:tcPr>
+          <w:p>
+            <w:r>
+              <w:t>winner</w:t>
+            </w:r>
+          </w:p>
+        </w:tc>
+        <w:tc>
+          <w:tcPr>
+            <w:tcW w:w="5157" w:type="dxa"/>
+          </w:tcPr>
+          <w:p>
+            <w:r>
+              <w:t>user index or string</w:t>
+            </w:r>
+            <w:r>
+              <w:t>.</w:t>
+            </w:r>
+          </w:p>
+          <w:p>
+            <w:r>
+              <w:t>if is user index, means only 1 single person wins then that person must be a blank.</w:t>
+            </w:r>
+          </w:p>
+        </w:tc>
+        <w:tc>
+          <w:tcPr>
+            <w:tcW w:w="3119" w:type="dxa"/>
+          </w:tcPr>
+          <w:p>
+            <w:r>
+              <w:t>0/norm/anti/blank</w:t>
+            </w:r>
+          </w:p>
+        </w:tc>
+      </w:tr>
+      <w:tr>
+        <w:tc>
+          <w:tcPr>
+            <w:tcW w:w="2209" w:type="dxa"/>
           </w:tcPr>
           <w:p>
             <w:r>
@@ -528,13 +664,17 @@
         </w:tc>
         <w:tc>
           <w:tcPr>
-            <w:tcW w:w="3425" w:type="dxa"/>
-          </w:tcPr>
-          <w:p/>
-        </w:tc>
-        <w:tc>
-          <w:tcPr>
-            <w:tcW w:w="3425" w:type="dxa"/>
+            <w:tcW w:w="5157" w:type="dxa"/>
+          </w:tcPr>
+          <w:p>
+            <w:r>
+              <w:t>array of user objects (refer to next table)</w:t>
+            </w:r>
+          </w:p>
+        </w:tc>
+        <w:tc>
+          <w:tcPr>
+            <w:tcW w:w="3119" w:type="dxa"/>
           </w:tcPr>
           <w:p/>
         </w:tc>
@@ -623,6 +763,13 @@
               </w:rPr>
               <w:t>example value</w:t>
             </w:r>
+            <w:r>
+              <w:rPr>
+                <w:b/>
+                <w:bCs/>
+              </w:rPr>
+              <w:t>/possible values</w:t>
+            </w:r>
           </w:p>
         </w:tc>
       </w:tr>
@@ -641,8 +788,106 @@
           <w:tcPr>
             <w:tcW w:w="3425" w:type="dxa"/>
           </w:tcPr>
+          <w:p>
+            <w:r>
+              <w:t>unique identifier</w:t>
+            </w:r>
+          </w:p>
+        </w:tc>
+        <w:tc>
+          <w:tcPr>
+            <w:tcW w:w="3425" w:type="dxa"/>
+          </w:tcPr>
           <w:p/>
         </w:tc>
+      </w:tr>
+      <w:tr>
+        <w:tc>
+          <w:tcPr>
+            <w:tcW w:w="3606" w:type="dxa"/>
+          </w:tcPr>
+          <w:p>
+            <w:r>
+              <w:t>role</w:t>
+            </w:r>
+          </w:p>
+        </w:tc>
+        <w:tc>
+          <w:tcPr>
+            <w:tcW w:w="3425" w:type="dxa"/>
+          </w:tcPr>
+          <w:p>
+            <w:r>
+              <w:t>role in game</w:t>
+            </w:r>
+          </w:p>
+        </w:tc>
+        <w:tc>
+          <w:tcPr>
+            <w:tcW w:w="3425" w:type="dxa"/>
+          </w:tcPr>
+          <w:p>
+            <w:r>
+              <w:t>norm/anti/blank</w:t>
+            </w:r>
+          </w:p>
+        </w:tc>
+      </w:tr>
+      <w:tr>
+        <w:tc>
+          <w:tcPr>
+            <w:tcW w:w="3606" w:type="dxa"/>
+          </w:tcPr>
+          <w:p>
+            <w:r>
+              <w:t>card</w:t>
+            </w:r>
+          </w:p>
+        </w:tc>
+        <w:tc>
+          <w:tcPr>
+            <w:tcW w:w="3425" w:type="dxa"/>
+          </w:tcPr>
+          <w:p>
+            <w:r>
+              <w:t>given word</w:t>
+            </w:r>
+          </w:p>
+        </w:tc>
+        <w:tc>
+          <w:tcPr>
+            <w:tcW w:w="3425" w:type="dxa"/>
+          </w:tcPr>
+          <w:p>
+            <w:r>
+              <w:t>shoes</w:t>
+            </w:r>
+          </w:p>
+        </w:tc>
+      </w:tr>
+      <w:tr>
+        <w:tc>
+          <w:tcPr>
+            <w:tcW w:w="3606" w:type="dxa"/>
+          </w:tcPr>
+          <w:p>
+            <w:proofErr w:type="spellStart"/>
+            <w:r>
+              <w:t>isHost</w:t>
+            </w:r>
+            <w:proofErr w:type="spellEnd"/>
+          </w:p>
+        </w:tc>
+        <w:tc>
+          <w:tcPr>
+            <w:tcW w:w="3425" w:type="dxa"/>
+          </w:tcPr>
+          <w:p>
+            <w:r>
+              <w:t>is host of game?</w:t>
+            </w:r>
+          </w:p>
+        </w:tc>
         <w:tc>
           <w:tcPr>
             <w:tcW w:w="3425" w:type="dxa"/>
@@ -656,8 +901,20 @@
             <w:tcW w:w="3606" w:type="dxa"/>
           </w:tcPr>
           <w:p>
-            <w:r>
-              <w:t>role</w:t>
+            <w:proofErr w:type="spellStart"/>
+            <w:r>
+              <w:t>isOut</w:t>
+            </w:r>
+            <w:proofErr w:type="spellEnd"/>
+          </w:p>
+        </w:tc>
+        <w:tc>
+          <w:tcPr>
+            <w:tcW w:w="3425" w:type="dxa"/>
+          </w:tcPr>
+          <w:p>
+            <w:r>
+              <w:t>has been voted out?</w:t>
             </w:r>
           </w:p>
         </w:tc>
@@ -667,12 +924,6 @@
           </w:tcPr>
           <w:p/>
         </w:tc>
-        <w:tc>
-          <w:tcPr>
-            <w:tcW w:w="3425" w:type="dxa"/>
-          </w:tcPr>
-          <w:p/>
-        </w:tc>
       </w:tr>
       <w:tr>
         <w:tc>
@@ -680,88 +931,22 @@
             <w:tcW w:w="3606" w:type="dxa"/>
           </w:tcPr>
           <w:p>
-            <w:r>
-              <w:t>card</w:t>
-            </w:r>
-          </w:p>
-        </w:tc>
-        <w:tc>
-          <w:tcPr>
-            <w:tcW w:w="3425" w:type="dxa"/>
-          </w:tcPr>
-          <w:p/>
-        </w:tc>
-        <w:tc>
-          <w:tcPr>
-            <w:tcW w:w="3425" w:type="dxa"/>
-          </w:tcPr>
-          <w:p/>
-        </w:tc>
-      </w:tr>
-      <w:tr>
-        <w:tc>
-          <w:tcPr>
-            <w:tcW w:w="3606" w:type="dxa"/>
-          </w:tcPr>
-          <w:p>
-            <w:r>
-              <w:t>isHost</w:t>
-            </w:r>
-          </w:p>
-        </w:tc>
-        <w:tc>
-          <w:tcPr>
-            <w:tcW w:w="3425" w:type="dxa"/>
-          </w:tcPr>
-          <w:p/>
-        </w:tc>
-        <w:tc>
-          <w:tcPr>
-            <w:tcW w:w="3425" w:type="dxa"/>
-          </w:tcPr>
-          <w:p/>
-        </w:tc>
-      </w:tr>
-      <w:tr>
-        <w:tc>
-          <w:tcPr>
-            <w:tcW w:w="3606" w:type="dxa"/>
-          </w:tcPr>
-          <w:p>
-            <w:r>
-              <w:t>isOut</w:t>
-            </w:r>
-          </w:p>
-        </w:tc>
-        <w:tc>
-          <w:tcPr>
-            <w:tcW w:w="3425" w:type="dxa"/>
-          </w:tcPr>
-          <w:p/>
-        </w:tc>
-        <w:tc>
-          <w:tcPr>
-            <w:tcW w:w="3425" w:type="dxa"/>
-          </w:tcPr>
-          <w:p/>
-        </w:tc>
-      </w:tr>
-      <w:tr>
-        <w:tc>
-          <w:tcPr>
-            <w:tcW w:w="3606" w:type="dxa"/>
-          </w:tcPr>
-          <w:p>
+            <w:proofErr w:type="spellStart"/>
             <w:r>
               <w:t>hasVoted</w:t>
             </w:r>
-          </w:p>
-        </w:tc>
-        <w:tc>
-          <w:tcPr>
-            <w:tcW w:w="3425" w:type="dxa"/>
-          </w:tcPr>
-          <w:p/>
+            <w:proofErr w:type="spellEnd"/>
+          </w:p>
+        </w:tc>
+        <w:tc>
+          <w:tcPr>
+            <w:tcW w:w="3425" w:type="dxa"/>
+          </w:tcPr>
+          <w:p>
+            <w:r>
+              <w:t>has voted for current round?</w:t>
+            </w:r>
+          </w:p>
         </w:tc>
         <w:tc>
           <w:tcPr>
@@ -834,7 +1019,15 @@
         <w:spacing w:after="0"/>
       </w:pPr>
       <w:r>
-        <w:t>if there is anti alive, antis win</w:t>
+        <w:t xml:space="preserve">if there is </w:t>
+      </w:r>
+      <w:proofErr w:type="spellStart"/>
+      <w:r>
+        <w:t>anti alive</w:t>
+      </w:r>
+      <w:proofErr w:type="spellEnd"/>
+      <w:r>
+        <w:t>, antis win</w:t>
       </w:r>
     </w:p>
     <w:sectPr>
@@ -1091,6 +1284,7 @@
     <w:lsdException w:name="HTML Sample" w:semiHidden="1" w:unhideWhenUsed="1"/>
     <w:lsdException w:name="HTML Typewriter" w:semiHidden="1" w:unhideWhenUsed="1"/>
     <w:lsdException w:name="HTML Variable" w:semiHidden="1" w:unhideWhenUsed="1"/>
+    <w:lsdException w:name="Normal Table" w:semiHidden="1" w:unhideWhenUsed="1"/>
     <w:lsdException w:name="annotation subject" w:semiHidden="1" w:unhideWhenUsed="1"/>
     <w:lsdException w:name="No List" w:semiHidden="1" w:unhideWhenUsed="1"/>
     <w:lsdException w:name="Outline List 1" w:semiHidden="1" w:unhideWhenUsed="1"/>
@@ -1137,8 +1331,10 @@
     <w:lsdException w:name="Table Subtle 2" w:semiHidden="1" w:unhideWhenUsed="1"/>
     <w:lsdException w:name="Table Web 1" w:semiHidden="1" w:unhideWhenUsed="1"/>
     <w:lsdException w:name="Table Web 2" w:semiHidden="1" w:unhideWhenUsed="1"/>
+    <w:lsdException w:name="Table Web 3" w:semiHidden="1" w:unhideWhenUsed="1"/>
     <w:lsdException w:name="Balloon Text" w:semiHidden="1" w:unhideWhenUsed="1"/>
     <w:lsdException w:name="Table Grid" w:uiPriority="39"/>
+    <w:lsdException w:name="Table Theme" w:semiHidden="1" w:unhideWhenUsed="1"/>
     <w:lsdException w:name="Placeholder Text" w:semiHidden="1"/>
     <w:lsdException w:name="No Spacing" w:uiPriority="1" w:qFormat="1"/>
     <w:lsdException w:name="Light Shading" w:uiPriority="60"/>

</xml_diff>

<commit_message>
create Session for client and save in database
</commit_message>
<xml_diff>
--- a/Game Design.docx
+++ b/Game Design.docx
@@ -460,6 +460,9 @@
             <w:r>
               <w:t>user index</w:t>
             </w:r>
+            <w:r>
+              <w:t>. first turn of current round. will be updated every round.</w:t>
+            </w:r>
           </w:p>
         </w:tc>
         <w:tc>
@@ -964,6 +967,46 @@
     <w:p>
       <w:pPr>
         <w:pStyle w:val="Heading1"/>
+      </w:pPr>
+      <w:r>
+        <w:t xml:space="preserve">How are users arranged in </w:t>
+      </w:r>
+      <w:proofErr w:type="spellStart"/>
+      <w:proofErr w:type="gramStart"/>
+      <w:r>
+        <w:t>rooms.users</w:t>
+      </w:r>
+      <w:proofErr w:type="spellEnd"/>
+      <w:proofErr w:type="gramEnd"/>
+      <w:r>
+        <w:t xml:space="preserve"> array?</w:t>
+      </w:r>
+    </w:p>
+    <w:p>
+      <w:pPr>
+        <w:pStyle w:val="ListParagraph"/>
+        <w:numPr>
+          <w:ilvl w:val="0"/>
+          <w:numId w:val="2"/>
+        </w:numPr>
+      </w:pPr>
+      <w:r>
+        <w:t xml:space="preserve">every time a game is started, the </w:t>
+      </w:r>
+      <w:proofErr w:type="spellStart"/>
+      <w:proofErr w:type="gramStart"/>
+      <w:r>
+        <w:t>rooms.users</w:t>
+      </w:r>
+      <w:proofErr w:type="spellEnd"/>
+      <w:proofErr w:type="gramEnd"/>
+      <w:r>
+        <w:t xml:space="preserve"> array will be shuffled and displayed in that order in the UI.</w:t>
+      </w:r>
+    </w:p>
+    <w:p>
+      <w:pPr>
+        <w:pStyle w:val="Heading1"/>
         <w:spacing w:before="0"/>
       </w:pPr>
       <w:r>
@@ -978,9 +1021,44 @@
           <w:numId w:val="1"/>
         </w:numPr>
         <w:spacing w:after="0"/>
+        <w:rPr>
+          <w:strike/>
+        </w:rPr>
       </w:pPr>
       <w:r>
+        <w:rPr>
+          <w:strike/>
+        </w:rPr>
         <w:t>when alive users &gt; 2 and all alive users have same role, that role wins</w:t>
+      </w:r>
+    </w:p>
+    <w:p>
+      <w:pPr>
+        <w:pStyle w:val="ListParagraph"/>
+        <w:numPr>
+          <w:ilvl w:val="0"/>
+          <w:numId w:val="1"/>
+        </w:numPr>
+        <w:spacing w:after="0"/>
+      </w:pPr>
+      <w:r>
+        <w:t>when all alive are norm, norm wins</w:t>
+      </w:r>
+    </w:p>
+    <w:p>
+      <w:pPr>
+        <w:pStyle w:val="ListParagraph"/>
+        <w:numPr>
+          <w:ilvl w:val="0"/>
+          <w:numId w:val="1"/>
+        </w:numPr>
+        <w:spacing w:after="0"/>
+      </w:pPr>
+      <w:r>
+        <w:t>when alive anti &gt; alive norm</w:t>
+      </w:r>
+      <w:r>
+        <w:t>, antis win</w:t>
       </w:r>
     </w:p>
     <w:p>
@@ -1155,8 +1233,124 @@
       </w:rPr>
     </w:lvl>
   </w:abstractNum>
+  <w:abstractNum w:abstractNumId="1" w15:restartNumberingAfterBreak="0">
+    <w:nsid w:val="7FF2474F"/>
+    <w:multiLevelType w:val="hybridMultilevel"/>
+    <w:tmpl w:val="AC7A4876"/>
+    <w:lvl w:ilvl="0" w:tplc="48090001">
+      <w:start w:val="1"/>
+      <w:numFmt w:val="bullet"/>
+      <w:lvlText w:val=""/>
+      <w:lvlJc w:val="left"/>
+      <w:pPr>
+        <w:ind w:left="720" w:hanging="360"/>
+      </w:pPr>
+      <w:rPr>
+        <w:rFonts w:ascii="Symbol" w:hAnsi="Symbol" w:hint="default"/>
+      </w:rPr>
+    </w:lvl>
+    <w:lvl w:ilvl="1" w:tplc="48090003" w:tentative="1">
+      <w:start w:val="1"/>
+      <w:numFmt w:val="bullet"/>
+      <w:lvlText w:val="o"/>
+      <w:lvlJc w:val="left"/>
+      <w:pPr>
+        <w:ind w:left="1440" w:hanging="360"/>
+      </w:pPr>
+      <w:rPr>
+        <w:rFonts w:ascii="Courier New" w:hAnsi="Courier New" w:cs="Courier New" w:hint="default"/>
+      </w:rPr>
+    </w:lvl>
+    <w:lvl w:ilvl="2" w:tplc="48090005" w:tentative="1">
+      <w:start w:val="1"/>
+      <w:numFmt w:val="bullet"/>
+      <w:lvlText w:val=""/>
+      <w:lvlJc w:val="left"/>
+      <w:pPr>
+        <w:ind w:left="2160" w:hanging="360"/>
+      </w:pPr>
+      <w:rPr>
+        <w:rFonts w:ascii="Wingdings" w:hAnsi="Wingdings" w:hint="default"/>
+      </w:rPr>
+    </w:lvl>
+    <w:lvl w:ilvl="3" w:tplc="48090001" w:tentative="1">
+      <w:start w:val="1"/>
+      <w:numFmt w:val="bullet"/>
+      <w:lvlText w:val=""/>
+      <w:lvlJc w:val="left"/>
+      <w:pPr>
+        <w:ind w:left="2880" w:hanging="360"/>
+      </w:pPr>
+      <w:rPr>
+        <w:rFonts w:ascii="Symbol" w:hAnsi="Symbol" w:hint="default"/>
+      </w:rPr>
+    </w:lvl>
+    <w:lvl w:ilvl="4" w:tplc="48090003" w:tentative="1">
+      <w:start w:val="1"/>
+      <w:numFmt w:val="bullet"/>
+      <w:lvlText w:val="o"/>
+      <w:lvlJc w:val="left"/>
+      <w:pPr>
+        <w:ind w:left="3600" w:hanging="360"/>
+      </w:pPr>
+      <w:rPr>
+        <w:rFonts w:ascii="Courier New" w:hAnsi="Courier New" w:cs="Courier New" w:hint="default"/>
+      </w:rPr>
+    </w:lvl>
+    <w:lvl w:ilvl="5" w:tplc="48090005" w:tentative="1">
+      <w:start w:val="1"/>
+      <w:numFmt w:val="bullet"/>
+      <w:lvlText w:val=""/>
+      <w:lvlJc w:val="left"/>
+      <w:pPr>
+        <w:ind w:left="4320" w:hanging="360"/>
+      </w:pPr>
+      <w:rPr>
+        <w:rFonts w:ascii="Wingdings" w:hAnsi="Wingdings" w:hint="default"/>
+      </w:rPr>
+    </w:lvl>
+    <w:lvl w:ilvl="6" w:tplc="48090001" w:tentative="1">
+      <w:start w:val="1"/>
+      <w:numFmt w:val="bullet"/>
+      <w:lvlText w:val=""/>
+      <w:lvlJc w:val="left"/>
+      <w:pPr>
+        <w:ind w:left="5040" w:hanging="360"/>
+      </w:pPr>
+      <w:rPr>
+        <w:rFonts w:ascii="Symbol" w:hAnsi="Symbol" w:hint="default"/>
+      </w:rPr>
+    </w:lvl>
+    <w:lvl w:ilvl="7" w:tplc="48090003" w:tentative="1">
+      <w:start w:val="1"/>
+      <w:numFmt w:val="bullet"/>
+      <w:lvlText w:val="o"/>
+      <w:lvlJc w:val="left"/>
+      <w:pPr>
+        <w:ind w:left="5760" w:hanging="360"/>
+      </w:pPr>
+      <w:rPr>
+        <w:rFonts w:ascii="Courier New" w:hAnsi="Courier New" w:cs="Courier New" w:hint="default"/>
+      </w:rPr>
+    </w:lvl>
+    <w:lvl w:ilvl="8" w:tplc="48090005" w:tentative="1">
+      <w:start w:val="1"/>
+      <w:numFmt w:val="bullet"/>
+      <w:lvlText w:val=""/>
+      <w:lvlJc w:val="left"/>
+      <w:pPr>
+        <w:ind w:left="6480" w:hanging="360"/>
+      </w:pPr>
+      <w:rPr>
+        <w:rFonts w:ascii="Wingdings" w:hAnsi="Wingdings" w:hint="default"/>
+      </w:rPr>
+    </w:lvl>
+  </w:abstractNum>
   <w:num w:numId="1">
     <w:abstractNumId w:val="0"/>
+  </w:num>
+  <w:num w:numId="2">
+    <w:abstractNumId w:val="1"/>
   </w:num>
 </w:numbering>
 </file>

</xml_diff>

<commit_message>
add language property to Card in db
</commit_message>
<xml_diff>
--- a/Game Design.docx
+++ b/Game Design.docx
@@ -98,11 +98,9 @@
             <w:tcW w:w="3606" w:type="dxa"/>
           </w:tcPr>
           <w:p>
-            <w:proofErr w:type="spellStart"/>
             <w:r>
               <w:t>num</w:t>
             </w:r>
-            <w:proofErr w:type="spellEnd"/>
           </w:p>
         </w:tc>
         <w:tc>
@@ -186,6 +184,41 @@
           <w:p>
             <w:r>
               <w:t>socks</w:t>
+            </w:r>
+          </w:p>
+        </w:tc>
+      </w:tr>
+      <w:tr>
+        <w:tc>
+          <w:tcPr>
+            <w:tcW w:w="3606" w:type="dxa"/>
+          </w:tcPr>
+          <w:p>
+            <w:r>
+              <w:t>lang</w:t>
+            </w:r>
+            <w:r>
+              <w:t>uage</w:t>
+            </w:r>
+          </w:p>
+        </w:tc>
+        <w:tc>
+          <w:tcPr>
+            <w:tcW w:w="3425" w:type="dxa"/>
+          </w:tcPr>
+          <w:p>
+            <w:r>
+              <w:t>language of the words</w:t>
+            </w:r>
+          </w:p>
+        </w:tc>
+        <w:tc>
+          <w:tcPr>
+            <w:tcW w:w="3425" w:type="dxa"/>
+          </w:tcPr>
+          <w:p>
+            <w:r>
+              <w:t>english/chinese</w:t>
             </w:r>
           </w:p>
         </w:tc>
@@ -290,11 +323,9 @@
             <w:tcW w:w="2209" w:type="dxa"/>
           </w:tcPr>
           <w:p>
-            <w:proofErr w:type="spellStart"/>
             <w:r>
               <w:t>roomId</w:t>
             </w:r>
-            <w:proofErr w:type="spellEnd"/>
           </w:p>
         </w:tc>
         <w:tc>
@@ -320,11 +351,9 @@
             <w:tcW w:w="2209" w:type="dxa"/>
           </w:tcPr>
           <w:p>
-            <w:proofErr w:type="spellStart"/>
             <w:r>
               <w:t>totalCount</w:t>
             </w:r>
-            <w:proofErr w:type="spellEnd"/>
           </w:p>
         </w:tc>
         <w:tc>
@@ -350,11 +379,9 @@
             <w:tcW w:w="2209" w:type="dxa"/>
           </w:tcPr>
           <w:p>
-            <w:proofErr w:type="spellStart"/>
             <w:r>
               <w:t>antiCount</w:t>
             </w:r>
-            <w:proofErr w:type="spellEnd"/>
           </w:p>
         </w:tc>
         <w:tc>
@@ -380,11 +407,9 @@
             <w:tcW w:w="2209" w:type="dxa"/>
           </w:tcPr>
           <w:p>
-            <w:proofErr w:type="spellStart"/>
             <w:r>
               <w:t>blankCount</w:t>
             </w:r>
-            <w:proofErr w:type="spellEnd"/>
           </w:p>
         </w:tc>
         <w:tc>
@@ -393,13 +418,8 @@
           </w:tcPr>
           <w:p>
             <w:r>
-              <w:t xml:space="preserve">number of </w:t>
-            </w:r>
-            <w:proofErr w:type="gramStart"/>
-            <w:r>
-              <w:t>blank</w:t>
-            </w:r>
-            <w:proofErr w:type="gramEnd"/>
+              <w:t>number of blank</w:t>
+            </w:r>
           </w:p>
         </w:tc>
         <w:tc>
@@ -415,11 +435,9 @@
             <w:tcW w:w="2209" w:type="dxa"/>
           </w:tcPr>
           <w:p>
-            <w:proofErr w:type="spellStart"/>
             <w:r>
               <w:t>hasStarted</w:t>
             </w:r>
-            <w:proofErr w:type="spellEnd"/>
           </w:p>
         </w:tc>
         <w:tc>
@@ -445,11 +463,9 @@
             <w:tcW w:w="2209" w:type="dxa"/>
           </w:tcPr>
           <w:p>
-            <w:proofErr w:type="spellStart"/>
             <w:r>
               <w:t>firstTurn</w:t>
             </w:r>
-            <w:proofErr w:type="spellEnd"/>
           </w:p>
         </w:tc>
         <w:tc>
@@ -482,11 +498,9 @@
             <w:tcW w:w="2209" w:type="dxa"/>
           </w:tcPr>
           <w:p>
-            <w:proofErr w:type="spellStart"/>
             <w:r>
               <w:t>currentTurn</w:t>
             </w:r>
-            <w:proofErr w:type="spellEnd"/>
           </w:p>
         </w:tc>
         <w:tc>
@@ -505,15 +519,7 @@
           </w:tcPr>
           <w:p>
             <w:r>
-              <w:t>0/voting/</w:t>
-            </w:r>
-            <w:proofErr w:type="spellStart"/>
-            <w:r>
-              <w:t>hostVoting</w:t>
-            </w:r>
-            <w:proofErr w:type="spellEnd"/>
-            <w:r>
-              <w:t>/ended</w:t>
+              <w:t>0/voting/hostVoting/ended</w:t>
             </w:r>
           </w:p>
         </w:tc>
@@ -524,11 +530,9 @@
             <w:tcW w:w="2209" w:type="dxa"/>
           </w:tcPr>
           <w:p>
-            <w:proofErr w:type="spellStart"/>
             <w:r>
               <w:t>currentCount</w:t>
             </w:r>
-            <w:proofErr w:type="spellEnd"/>
           </w:p>
         </w:tc>
         <w:tc>
@@ -586,11 +590,9 @@
             <w:tcW w:w="2209" w:type="dxa"/>
           </w:tcPr>
           <w:p>
-            <w:proofErr w:type="spellStart"/>
             <w:r>
               <w:t>usersWithMostVotes</w:t>
             </w:r>
-            <w:proofErr w:type="spellEnd"/>
           </w:p>
         </w:tc>
         <w:tc>
@@ -874,11 +876,9 @@
             <w:tcW w:w="3606" w:type="dxa"/>
           </w:tcPr>
           <w:p>
-            <w:proofErr w:type="spellStart"/>
             <w:r>
               <w:t>isHost</w:t>
             </w:r>
-            <w:proofErr w:type="spellEnd"/>
           </w:p>
         </w:tc>
         <w:tc>
@@ -904,11 +904,9 @@
             <w:tcW w:w="3606" w:type="dxa"/>
           </w:tcPr>
           <w:p>
-            <w:proofErr w:type="spellStart"/>
             <w:r>
               <w:t>isOut</w:t>
             </w:r>
-            <w:proofErr w:type="spellEnd"/>
           </w:p>
         </w:tc>
         <w:tc>
@@ -934,11 +932,9 @@
             <w:tcW w:w="3606" w:type="dxa"/>
           </w:tcPr>
           <w:p>
-            <w:proofErr w:type="spellStart"/>
             <w:r>
               <w:t>hasVoted</w:t>
             </w:r>
-            <w:proofErr w:type="spellEnd"/>
           </w:p>
         </w:tc>
         <w:tc>
@@ -969,17 +965,7 @@
         <w:pStyle w:val="Heading1"/>
       </w:pPr>
       <w:r>
-        <w:t xml:space="preserve">How are users arranged in </w:t>
-      </w:r>
-      <w:proofErr w:type="spellStart"/>
-      <w:proofErr w:type="gramStart"/>
-      <w:r>
-        <w:t>rooms.users</w:t>
-      </w:r>
-      <w:proofErr w:type="spellEnd"/>
-      <w:proofErr w:type="gramEnd"/>
-      <w:r>
-        <w:t xml:space="preserve"> array?</w:t>
+        <w:t>How are users arranged in rooms.users array?</w:t>
       </w:r>
     </w:p>
     <w:p>
@@ -991,17 +977,7 @@
         </w:numPr>
       </w:pPr>
       <w:r>
-        <w:t xml:space="preserve">every time a game is started, the </w:t>
-      </w:r>
-      <w:proofErr w:type="spellStart"/>
-      <w:proofErr w:type="gramStart"/>
-      <w:r>
-        <w:t>rooms.users</w:t>
-      </w:r>
-      <w:proofErr w:type="spellEnd"/>
-      <w:proofErr w:type="gramEnd"/>
-      <w:r>
-        <w:t xml:space="preserve"> array will be shuffled and displayed in that order in the UI.</w:t>
+        <w:t>every time a game is started, the rooms.users array will be shuffled and displayed in that order in the UI.</w:t>
       </w:r>
     </w:p>
     <w:p>
@@ -1055,10 +1031,7 @@
         <w:spacing w:after="0"/>
       </w:pPr>
       <w:r>
-        <w:t>when alive anti &gt; alive norm</w:t>
-      </w:r>
-      <w:r>
-        <w:t>, antis win</w:t>
+        <w:t>when alive anti &gt; alive norm, antis win</w:t>
       </w:r>
     </w:p>
     <w:p>
@@ -1097,15 +1070,7 @@
         <w:spacing w:after="0"/>
       </w:pPr>
       <w:r>
-        <w:t xml:space="preserve">if there is </w:t>
-      </w:r>
-      <w:proofErr w:type="spellStart"/>
-      <w:r>
-        <w:t>anti alive</w:t>
-      </w:r>
-      <w:proofErr w:type="spellEnd"/>
-      <w:r>
-        <w:t>, antis win</w:t>
+        <w:t>if there is anti alive, antis win</w:t>
       </w:r>
     </w:p>
     <w:sectPr>

</xml_diff>

<commit_message>
add Feedback form and Game Rules on first page
</commit_message>
<xml_diff>
--- a/Game Design.docx
+++ b/Game Design.docx
@@ -98,9 +98,11 @@
             <w:tcW w:w="3606" w:type="dxa"/>
           </w:tcPr>
           <w:p>
+            <w:proofErr w:type="spellStart"/>
             <w:r>
               <w:t>num</w:t>
             </w:r>
+            <w:proofErr w:type="spellEnd"/>
           </w:p>
         </w:tc>
         <w:tc>
@@ -217,9 +219,19 @@
             <w:tcW w:w="3425" w:type="dxa"/>
           </w:tcPr>
           <w:p>
-            <w:r>
-              <w:t>english/chinese</w:t>
-            </w:r>
+            <w:proofErr w:type="spellStart"/>
+            <w:r>
+              <w:t>english</w:t>
+            </w:r>
+            <w:proofErr w:type="spellEnd"/>
+            <w:r>
+              <w:t>/</w:t>
+            </w:r>
+            <w:proofErr w:type="spellStart"/>
+            <w:r>
+              <w:t>chinese</w:t>
+            </w:r>
+            <w:proofErr w:type="spellEnd"/>
           </w:p>
         </w:tc>
       </w:tr>
@@ -323,9 +335,11 @@
             <w:tcW w:w="2209" w:type="dxa"/>
           </w:tcPr>
           <w:p>
+            <w:proofErr w:type="spellStart"/>
             <w:r>
               <w:t>roomId</w:t>
             </w:r>
+            <w:proofErr w:type="spellEnd"/>
           </w:p>
         </w:tc>
         <w:tc>
@@ -351,9 +365,37 @@
             <w:tcW w:w="2209" w:type="dxa"/>
           </w:tcPr>
           <w:p>
+            <w:proofErr w:type="spellStart"/>
+            <w:r>
+              <w:t>lastUpdated</w:t>
+            </w:r>
+            <w:proofErr w:type="spellEnd"/>
+          </w:p>
+        </w:tc>
+        <w:tc>
+          <w:tcPr>
+            <w:tcW w:w="5157" w:type="dxa"/>
+          </w:tcPr>
+          <w:p/>
+        </w:tc>
+        <w:tc>
+          <w:tcPr>
+            <w:tcW w:w="3119" w:type="dxa"/>
+          </w:tcPr>
+          <w:p/>
+        </w:tc>
+      </w:tr>
+      <w:tr>
+        <w:tc>
+          <w:tcPr>
+            <w:tcW w:w="2209" w:type="dxa"/>
+          </w:tcPr>
+          <w:p>
+            <w:proofErr w:type="spellStart"/>
             <w:r>
               <w:t>totalCount</w:t>
             </w:r>
+            <w:proofErr w:type="spellEnd"/>
           </w:p>
         </w:tc>
         <w:tc>
@@ -379,9 +421,11 @@
             <w:tcW w:w="2209" w:type="dxa"/>
           </w:tcPr>
           <w:p>
+            <w:proofErr w:type="spellStart"/>
             <w:r>
               <w:t>antiCount</w:t>
             </w:r>
+            <w:proofErr w:type="spellEnd"/>
           </w:p>
         </w:tc>
         <w:tc>
@@ -407,9 +451,11 @@
             <w:tcW w:w="2209" w:type="dxa"/>
           </w:tcPr>
           <w:p>
+            <w:proofErr w:type="spellStart"/>
             <w:r>
               <w:t>blankCount</w:t>
             </w:r>
+            <w:proofErr w:type="spellEnd"/>
           </w:p>
         </w:tc>
         <w:tc>
@@ -435,9 +481,11 @@
             <w:tcW w:w="2209" w:type="dxa"/>
           </w:tcPr>
           <w:p>
+            <w:proofErr w:type="spellStart"/>
             <w:r>
               <w:t>hasStarted</w:t>
             </w:r>
+            <w:proofErr w:type="spellEnd"/>
           </w:p>
         </w:tc>
         <w:tc>
@@ -463,9 +511,11 @@
             <w:tcW w:w="2209" w:type="dxa"/>
           </w:tcPr>
           <w:p>
+            <w:proofErr w:type="spellStart"/>
             <w:r>
               <w:t>firstTurn</w:t>
             </w:r>
+            <w:proofErr w:type="spellEnd"/>
           </w:p>
         </w:tc>
         <w:tc>
@@ -498,9 +548,11 @@
             <w:tcW w:w="2209" w:type="dxa"/>
           </w:tcPr>
           <w:p>
+            <w:proofErr w:type="spellStart"/>
             <w:r>
               <w:t>currentTurn</w:t>
             </w:r>
+            <w:proofErr w:type="spellEnd"/>
           </w:p>
         </w:tc>
         <w:tc>
@@ -519,7 +571,15 @@
           </w:tcPr>
           <w:p>
             <w:r>
-              <w:t>0/voting/hostVoting/ended</w:t>
+              <w:t>0/voting/</w:t>
+            </w:r>
+            <w:proofErr w:type="spellStart"/>
+            <w:r>
+              <w:t>hostVoting</w:t>
+            </w:r>
+            <w:proofErr w:type="spellEnd"/>
+            <w:r>
+              <w:t>/ended</w:t>
             </w:r>
           </w:p>
         </w:tc>
@@ -530,9 +590,11 @@
             <w:tcW w:w="2209" w:type="dxa"/>
           </w:tcPr>
           <w:p>
+            <w:proofErr w:type="spellStart"/>
             <w:r>
               <w:t>currentCount</w:t>
             </w:r>
+            <w:proofErr w:type="spellEnd"/>
           </w:p>
         </w:tc>
         <w:tc>
@@ -590,9 +652,11 @@
             <w:tcW w:w="2209" w:type="dxa"/>
           </w:tcPr>
           <w:p>
+            <w:proofErr w:type="spellStart"/>
             <w:r>
               <w:t>usersWithMostVotes</w:t>
             </w:r>
+            <w:proofErr w:type="spellEnd"/>
           </w:p>
         </w:tc>
         <w:tc>
@@ -876,9 +940,11 @@
             <w:tcW w:w="3606" w:type="dxa"/>
           </w:tcPr>
           <w:p>
+            <w:proofErr w:type="spellStart"/>
             <w:r>
               <w:t>isHost</w:t>
             </w:r>
+            <w:proofErr w:type="spellEnd"/>
           </w:p>
         </w:tc>
         <w:tc>
@@ -904,9 +970,11 @@
             <w:tcW w:w="3606" w:type="dxa"/>
           </w:tcPr>
           <w:p>
+            <w:proofErr w:type="spellStart"/>
             <w:r>
               <w:t>isOut</w:t>
             </w:r>
+            <w:proofErr w:type="spellEnd"/>
           </w:p>
         </w:tc>
         <w:tc>
@@ -932,9 +1000,11 @@
             <w:tcW w:w="3606" w:type="dxa"/>
           </w:tcPr>
           <w:p>
+            <w:proofErr w:type="spellStart"/>
             <w:r>
               <w:t>hasVoted</w:t>
             </w:r>
+            <w:proofErr w:type="spellEnd"/>
           </w:p>
         </w:tc>
         <w:tc>
@@ -965,7 +1035,17 @@
         <w:pStyle w:val="Heading1"/>
       </w:pPr>
       <w:r>
-        <w:t>How are users arranged in rooms.users array?</w:t>
+        <w:t xml:space="preserve">How are users arranged in </w:t>
+      </w:r>
+      <w:proofErr w:type="spellStart"/>
+      <w:proofErr w:type="gramStart"/>
+      <w:r>
+        <w:t>rooms.users</w:t>
+      </w:r>
+      <w:proofErr w:type="spellEnd"/>
+      <w:proofErr w:type="gramEnd"/>
+      <w:r>
+        <w:t xml:space="preserve"> array?</w:t>
       </w:r>
     </w:p>
     <w:p>
@@ -977,7 +1057,17 @@
         </w:numPr>
       </w:pPr>
       <w:r>
-        <w:t>every time a game is started, the rooms.users array will be shuffled and displayed in that order in the UI.</w:t>
+        <w:t xml:space="preserve">every time a game is started, the </w:t>
+      </w:r>
+      <w:proofErr w:type="spellStart"/>
+      <w:proofErr w:type="gramStart"/>
+      <w:r>
+        <w:t>rooms.users</w:t>
+      </w:r>
+      <w:proofErr w:type="spellEnd"/>
+      <w:proofErr w:type="gramEnd"/>
+      <w:r>
+        <w:t xml:space="preserve"> array will be shuffled and displayed in that order in the UI.</w:t>
       </w:r>
     </w:p>
     <w:p>
@@ -1070,7 +1160,153 @@
         <w:spacing w:after="0"/>
       </w:pPr>
       <w:r>
-        <w:t>if there is anti alive, antis win</w:t>
+        <w:t xml:space="preserve">if there is </w:t>
+      </w:r>
+      <w:proofErr w:type="spellStart"/>
+      <w:r>
+        <w:t>anti alive</w:t>
+      </w:r>
+      <w:proofErr w:type="spellEnd"/>
+      <w:r>
+        <w:t>, antis win</w:t>
+      </w:r>
+    </w:p>
+    <w:p>
+      <w:pPr>
+        <w:pStyle w:val="Heading1"/>
+      </w:pPr>
+      <w:r>
+        <w:t>Rules of game</w:t>
+      </w:r>
+    </w:p>
+    <w:p>
+      <w:pPr>
+        <w:pStyle w:val="ListParagraph"/>
+        <w:numPr>
+          <w:ilvl w:val="0"/>
+          <w:numId w:val="3"/>
+        </w:numPr>
+      </w:pPr>
+      <w:r>
+        <w:t>In each game, there will be a pair of similar words.</w:t>
+      </w:r>
+    </w:p>
+    <w:p>
+      <w:pPr>
+        <w:pStyle w:val="ListParagraph"/>
+        <w:numPr>
+          <w:ilvl w:val="0"/>
+          <w:numId w:val="3"/>
+        </w:numPr>
+      </w:pPr>
+      <w:r>
+        <w:lastRenderedPageBreak/>
+        <w:t xml:space="preserve">At the start of the game, each player will get either of the 2 words. Most of the </w:t>
+      </w:r>
+      <w:r>
+        <w:t>players</w:t>
+      </w:r>
+      <w:r>
+        <w:t xml:space="preserve"> (Civilians) will get the same word, while the Under</w:t>
+      </w:r>
+      <w:r>
+        <w:t>cover(s) will get the other word. If there is a Blank in the game, that player will not get any word.</w:t>
+      </w:r>
+      <w:r>
+        <w:t xml:space="preserve"> The Blank must hide the fact that he/she does not have any word.</w:t>
+      </w:r>
+    </w:p>
+    <w:p>
+      <w:pPr>
+        <w:pStyle w:val="ListParagraph"/>
+        <w:numPr>
+          <w:ilvl w:val="0"/>
+          <w:numId w:val="3"/>
+        </w:numPr>
+      </w:pPr>
+      <w:r>
+        <w:t xml:space="preserve">In each round, </w:t>
+      </w:r>
+      <w:r>
+        <w:t>players will take turns to describe their word, without saying what the word is.</w:t>
+      </w:r>
+      <w:r>
+        <w:t xml:space="preserve"> Players cannot repeat what have been said before.</w:t>
+      </w:r>
+    </w:p>
+    <w:p>
+      <w:pPr>
+        <w:pStyle w:val="ListParagraph"/>
+        <w:numPr>
+          <w:ilvl w:val="0"/>
+          <w:numId w:val="3"/>
+        </w:numPr>
+      </w:pPr>
+      <w:r>
+        <w:t>After every player has spoken</w:t>
+      </w:r>
+      <w:r>
+        <w:t>, each player will vote for the player that he/she thinks is an Undercover. The player with the most votes will be out of the game. If there is a tie</w:t>
+      </w:r>
+      <w:r>
+        <w:t xml:space="preserve">, the players in the tie will describe their word again (with new description) and everyone will decide </w:t>
+      </w:r>
+      <w:r>
+        <w:t xml:space="preserve">again </w:t>
+      </w:r>
+      <w:r>
+        <w:t xml:space="preserve">who to vote for. The host of the game will do the voting in the </w:t>
+      </w:r>
+      <w:r>
+        <w:t>system.</w:t>
+      </w:r>
+    </w:p>
+    <w:p>
+      <w:pPr>
+        <w:pStyle w:val="ListParagraph"/>
+        <w:numPr>
+          <w:ilvl w:val="0"/>
+          <w:numId w:val="3"/>
+        </w:numPr>
+      </w:pPr>
+      <w:r>
+        <w:t>At the end of each round,</w:t>
+      </w:r>
+    </w:p>
+    <w:p>
+      <w:pPr>
+        <w:pStyle w:val="ListParagraph"/>
+        <w:numPr>
+          <w:ilvl w:val="1"/>
+          <w:numId w:val="3"/>
+        </w:numPr>
+      </w:pPr>
+      <w:r>
+        <w:t>If only Civilians are left in the game, Civilians win.</w:t>
+      </w:r>
+    </w:p>
+    <w:p>
+      <w:pPr>
+        <w:pStyle w:val="ListParagraph"/>
+        <w:numPr>
+          <w:ilvl w:val="1"/>
+          <w:numId w:val="3"/>
+        </w:numPr>
+      </w:pPr>
+      <w:r>
+        <w:t>If the number of Undercovers is more than that of Civilians, Undercovers win.</w:t>
+      </w:r>
+    </w:p>
+    <w:p>
+      <w:pPr>
+        <w:pStyle w:val="ListParagraph"/>
+        <w:numPr>
+          <w:ilvl w:val="1"/>
+          <w:numId w:val="3"/>
+        </w:numPr>
+      </w:pPr>
+      <w:r>
+        <w:t>If there only 2 players left in the game, if there is a Blank left, that Blank wins. If there is an Undercover left, Undercovers win.</w:t>
       </w:r>
     </w:p>
     <w:sectPr>
@@ -1086,6 +1322,92 @@
 <file path=word/numbering.xml><?xml version="1.0" encoding="utf-8"?>
 <w:numbering xmlns:wpc="http://schemas.microsoft.com/office/word/2010/wordprocessingCanvas" xmlns:cx="http://schemas.microsoft.com/office/drawing/2014/chartex" xmlns:cx1="http://schemas.microsoft.com/office/drawing/2015/9/8/chartex" xmlns:cx2="http://schemas.microsoft.com/office/drawing/2015/10/21/chartex" xmlns:cx3="http://schemas.microsoft.com/office/drawing/2016/5/9/chartex" xmlns:cx4="http://schemas.microsoft.com/office/drawing/2016/5/10/chartex" xmlns:cx5="http://schemas.microsoft.com/office/drawing/2016/5/11/chartex" xmlns:cx6="http://schemas.microsoft.com/office/drawing/2016/5/12/chartex" xmlns:cx7="http://schemas.microsoft.com/office/drawing/2016/5/13/chartex" xmlns:cx8="http://schemas.microsoft.com/office/drawing/2016/5/14/chartex" xmlns:mc="http://schemas.openxmlformats.org/markup-compatibility/2006" xmlns:aink="http://schemas.microsoft.com/office/drawing/2016/ink" xmlns:am3d="http://schemas.microsoft.com/office/drawing/2017/model3d" xmlns:o="urn:schemas-microsoft-com:office:office" xmlns:r="http://schemas.openxmlformats.org/officeDocument/2006/relationships" xmlns:m="http://schemas.openxmlformats.org/officeDocument/2006/math" xmlns:v="urn:schemas-microsoft-com:vml" xmlns:wp14="http://schemas.microsoft.com/office/word/2010/wordprocessingDrawing" xmlns:wp="http://schemas.openxmlformats.org/drawingml/2006/wordprocessingDrawing" xmlns:w10="urn:schemas-microsoft-com:office:word" xmlns:w="http://schemas.openxmlformats.org/wordprocessingml/2006/main" xmlns:w14="http://schemas.microsoft.com/office/word/2010/wordml" xmlns:w15="http://schemas.microsoft.com/office/word/2012/wordml" xmlns:w16cex="http://schemas.microsoft.com/office/word/2018/wordml/cex" xmlns:w16cid="http://schemas.microsoft.com/office/word/2016/wordml/cid" xmlns:w16="http://schemas.microsoft.com/office/word/2018/wordml" xmlns:w16se="http://schemas.microsoft.com/office/word/2015/wordml/symex" xmlns:wpg="http://schemas.microsoft.com/office/word/2010/wordprocessingGroup" xmlns:wpi="http://schemas.microsoft.com/office/word/2010/wordprocessingInk" xmlns:wne="http://schemas.microsoft.com/office/word/2006/wordml" xmlns:wps="http://schemas.microsoft.com/office/word/2010/wordprocessingShape" mc:Ignorable="w14 w15 w16se w16cid w16 w16cex wp14">
   <w:abstractNum w:abstractNumId="0" w15:restartNumberingAfterBreak="0">
+    <w:nsid w:val="2D9F59E2"/>
+    <w:multiLevelType w:val="hybridMultilevel"/>
+    <w:tmpl w:val="1BEA229A"/>
+    <w:lvl w:ilvl="0" w:tplc="48090011">
+      <w:start w:val="1"/>
+      <w:numFmt w:val="decimal"/>
+      <w:lvlText w:val="%1)"/>
+      <w:lvlJc w:val="left"/>
+      <w:pPr>
+        <w:ind w:left="720" w:hanging="360"/>
+      </w:pPr>
+    </w:lvl>
+    <w:lvl w:ilvl="1" w:tplc="48090019">
+      <w:start w:val="1"/>
+      <w:numFmt w:val="lowerLetter"/>
+      <w:lvlText w:val="%2."/>
+      <w:lvlJc w:val="left"/>
+      <w:pPr>
+        <w:ind w:left="1440" w:hanging="360"/>
+      </w:pPr>
+    </w:lvl>
+    <w:lvl w:ilvl="2" w:tplc="4809001B" w:tentative="1">
+      <w:start w:val="1"/>
+      <w:numFmt w:val="lowerRoman"/>
+      <w:lvlText w:val="%3."/>
+      <w:lvlJc w:val="right"/>
+      <w:pPr>
+        <w:ind w:left="2160" w:hanging="180"/>
+      </w:pPr>
+    </w:lvl>
+    <w:lvl w:ilvl="3" w:tplc="4809000F" w:tentative="1">
+      <w:start w:val="1"/>
+      <w:numFmt w:val="decimal"/>
+      <w:lvlText w:val="%4."/>
+      <w:lvlJc w:val="left"/>
+      <w:pPr>
+        <w:ind w:left="2880" w:hanging="360"/>
+      </w:pPr>
+    </w:lvl>
+    <w:lvl w:ilvl="4" w:tplc="48090019" w:tentative="1">
+      <w:start w:val="1"/>
+      <w:numFmt w:val="lowerLetter"/>
+      <w:lvlText w:val="%5."/>
+      <w:lvlJc w:val="left"/>
+      <w:pPr>
+        <w:ind w:left="3600" w:hanging="360"/>
+      </w:pPr>
+    </w:lvl>
+    <w:lvl w:ilvl="5" w:tplc="4809001B" w:tentative="1">
+      <w:start w:val="1"/>
+      <w:numFmt w:val="lowerRoman"/>
+      <w:lvlText w:val="%6."/>
+      <w:lvlJc w:val="right"/>
+      <w:pPr>
+        <w:ind w:left="4320" w:hanging="180"/>
+      </w:pPr>
+    </w:lvl>
+    <w:lvl w:ilvl="6" w:tplc="4809000F" w:tentative="1">
+      <w:start w:val="1"/>
+      <w:numFmt w:val="decimal"/>
+      <w:lvlText w:val="%7."/>
+      <w:lvlJc w:val="left"/>
+      <w:pPr>
+        <w:ind w:left="5040" w:hanging="360"/>
+      </w:pPr>
+    </w:lvl>
+    <w:lvl w:ilvl="7" w:tplc="48090019" w:tentative="1">
+      <w:start w:val="1"/>
+      <w:numFmt w:val="lowerLetter"/>
+      <w:lvlText w:val="%8."/>
+      <w:lvlJc w:val="left"/>
+      <w:pPr>
+        <w:ind w:left="5760" w:hanging="360"/>
+      </w:pPr>
+    </w:lvl>
+    <w:lvl w:ilvl="8" w:tplc="4809001B" w:tentative="1">
+      <w:start w:val="1"/>
+      <w:numFmt w:val="lowerRoman"/>
+      <w:lvlText w:val="%9."/>
+      <w:lvlJc w:val="right"/>
+      <w:pPr>
+        <w:ind w:left="6480" w:hanging="180"/>
+      </w:pPr>
+    </w:lvl>
+  </w:abstractNum>
+  <w:abstractNum w:abstractNumId="1" w15:restartNumberingAfterBreak="0">
     <w:nsid w:val="37742C8F"/>
     <w:multiLevelType w:val="hybridMultilevel"/>
     <w:tmpl w:val="34727CF6"/>
@@ -1198,7 +1520,7 @@
       </w:rPr>
     </w:lvl>
   </w:abstractNum>
-  <w:abstractNum w:abstractNumId="1" w15:restartNumberingAfterBreak="0">
+  <w:abstractNum w:abstractNumId="2" w15:restartNumberingAfterBreak="0">
     <w:nsid w:val="7FF2474F"/>
     <w:multiLevelType w:val="hybridMultilevel"/>
     <w:tmpl w:val="AC7A4876"/>
@@ -1312,10 +1634,13 @@
     </w:lvl>
   </w:abstractNum>
   <w:num w:numId="1">
-    <w:abstractNumId w:val="0"/>
+    <w:abstractNumId w:val="1"/>
   </w:num>
   <w:num w:numId="2">
-    <w:abstractNumId w:val="1"/>
+    <w:abstractNumId w:val="2"/>
+  </w:num>
+  <w:num w:numId="3">
+    <w:abstractNumId w:val="0"/>
   </w:num>
 </w:numbering>
 </file>

</xml_diff>

<commit_message>
change logic to decide end game and winner
</commit_message>
<xml_diff>
--- a/Game Design.docx
+++ b/Game Design.docx
@@ -1119,8 +1119,14 @@
           <w:numId w:val="1"/>
         </w:numPr>
         <w:spacing w:after="0"/>
-      </w:pPr>
-      <w:r>
+        <w:rPr>
+          <w:strike/>
+        </w:rPr>
+      </w:pPr>
+      <w:r>
+        <w:rPr>
+          <w:strike/>
+        </w:rPr>
         <w:t>when alive anti &gt; alive norm, antis win</w:t>
       </w:r>
     </w:p>
@@ -1134,7 +1140,44 @@
         <w:spacing w:after="0"/>
       </w:pPr>
       <w:r>
+        <w:t>when there is only 1 norm left,</w:t>
+      </w:r>
+      <w:r>
+        <w:t xml:space="preserve"> the game ends</w:t>
+      </w:r>
+      <w:r>
+        <w:t>. If there is blank alive, the blanks win. If not,</w:t>
+      </w:r>
+      <w:r>
+        <w:t xml:space="preserve"> the antis</w:t>
+      </w:r>
+      <w:r>
+        <w:t xml:space="preserve"> win.</w:t>
+      </w:r>
+    </w:p>
+    <w:p>
+      <w:pPr>
+        <w:pStyle w:val="ListParagraph"/>
+        <w:numPr>
+          <w:ilvl w:val="0"/>
+          <w:numId w:val="1"/>
+        </w:numPr>
+        <w:spacing w:after="0"/>
+        <w:rPr>
+          <w:strike/>
+        </w:rPr>
+      </w:pPr>
+      <w:r>
+        <w:rPr>
+          <w:strike/>
+        </w:rPr>
         <w:t>when alive users = 2</w:t>
+      </w:r>
+      <w:r>
+        <w:rPr>
+          <w:strike/>
+        </w:rPr>
+        <w:t>, game ends and the alive blank/anti wins</w:t>
       </w:r>
     </w:p>
     <w:p>
@@ -1145,8 +1188,14 @@
           <w:numId w:val="1"/>
         </w:numPr>
         <w:spacing w:after="0"/>
-      </w:pPr>
-      <w:r>
+        <w:rPr>
+          <w:strike/>
+        </w:rPr>
+      </w:pPr>
+      <w:r>
+        <w:rPr>
+          <w:strike/>
+        </w:rPr>
         <w:t>if there is blank alive, that blank wins</w:t>
       </w:r>
     </w:p>
@@ -1158,16 +1207,28 @@
           <w:numId w:val="1"/>
         </w:numPr>
         <w:spacing w:after="0"/>
-      </w:pPr>
-      <w:r>
+        <w:rPr>
+          <w:strike/>
+        </w:rPr>
+      </w:pPr>
+      <w:r>
+        <w:rPr>
+          <w:strike/>
+        </w:rPr>
         <w:t xml:space="preserve">if there is </w:t>
       </w:r>
       <w:proofErr w:type="spellStart"/>
       <w:r>
+        <w:rPr>
+          <w:strike/>
+        </w:rPr>
         <w:t>anti alive</w:t>
       </w:r>
       <w:proofErr w:type="spellEnd"/>
       <w:r>
+        <w:rPr>
+          <w:strike/>
+        </w:rPr>
         <w:t>, antis win</w:t>
       </w:r>
     </w:p>
@@ -1282,7 +1343,13 @@
         </w:numPr>
       </w:pPr>
       <w:r>
-        <w:t>If only Civilians are left in the game, Civilians win.</w:t>
+        <w:t xml:space="preserve">If only Civilians are left in the game, </w:t>
+      </w:r>
+      <w:r>
+        <w:t xml:space="preserve">the </w:t>
+      </w:r>
+      <w:r>
+        <w:t>Civilians win.</w:t>
       </w:r>
     </w:p>
     <w:p>
@@ -1294,19 +1361,37 @@
         </w:numPr>
       </w:pPr>
       <w:r>
-        <w:t>If the number of Undercovers is more than that of Civilians, Undercovers win.</w:t>
-      </w:r>
-    </w:p>
-    <w:p>
-      <w:pPr>
-        <w:pStyle w:val="ListParagraph"/>
-        <w:numPr>
-          <w:ilvl w:val="1"/>
-          <w:numId w:val="3"/>
-        </w:numPr>
-      </w:pPr>
-      <w:r>
-        <w:t>If there only 2 players left in the game, if there is a Blank left, that Blank wins. If there is an Undercover left, Undercovers win.</w:t>
+        <w:t xml:space="preserve">If only 1 Civilian is left, the </w:t>
+      </w:r>
+      <w:r>
+        <w:t xml:space="preserve">game ends. If </w:t>
+      </w:r>
+      <w:r>
+        <w:t xml:space="preserve">there </w:t>
+      </w:r>
+      <w:r>
+        <w:t>are B</w:t>
+      </w:r>
+      <w:r>
+        <w:t>lank</w:t>
+      </w:r>
+      <w:r>
+        <w:t>s</w:t>
+      </w:r>
+      <w:r>
+        <w:t xml:space="preserve"> alive, the </w:t>
+      </w:r>
+      <w:r>
+        <w:t>Blanks</w:t>
+      </w:r>
+      <w:r>
+        <w:t xml:space="preserve"> win. If not, the </w:t>
+      </w:r>
+      <w:r>
+        <w:t>Undercovers</w:t>
+      </w:r>
+      <w:r>
+        <w:t xml:space="preserve"> win.</w:t>
       </w:r>
     </w:p>
     <w:sectPr>

</xml_diff>